<commit_message>
Agregue carpeta con codigo fuente de Eclipse (La que esta en /eclipse-workspace)
</commit_message>
<xml_diff>
--- a/TrabajoPractivo1Java.docx
+++ b/TrabajoPractivo1Java.docx
@@ -279,21 +279,15 @@
       <w:pPr>
         <w:pStyle w:val="TextBody"/>
         <w:jc w:val="left"/>
-        <w:rPr>
-          <w:b/>
+        <w:rPr/>
+      </w:pPr>
+      <w:r>
+        <w:rPr>
           <w:b/>
           <w:bCs/>
           <w:sz w:val="40"/>
           <w:szCs w:val="40"/>
         </w:rPr>
-      </w:pPr>
-      <w:r>
-        <w:rPr>
-          <w:b/>
-          <w:bCs/>
-          <w:sz w:val="40"/>
-          <w:szCs w:val="40"/>
-        </w:rPr>
         <w:t>Fecha de entrega: Noviembre 2018.</w:t>
       </w:r>
     </w:p>
@@ -304,7 +298,28 @@
       </w:pPr>
       <w:r>
         <w:rPr/>
-        <w:t>Indice de contenido</w:t>
+      </w:r>
+      <w:r>
+        <w:br w:type="page"/>
+      </w:r>
+    </w:p>
+    <w:p>
+      <w:pPr>
+        <w:pStyle w:val="TOAHeading"/>
+        <w:rPr/>
+      </w:pPr>
+      <w:r>
+        <w:rPr/>
+        <w:t>Indice</w:t>
+      </w:r>
+    </w:p>
+    <w:p>
+      <w:pPr>
+        <w:pStyle w:val="TOAHeading"/>
+        <w:rPr/>
+      </w:pPr>
+      <w:r>
+        <w:rPr/>
       </w:r>
     </w:p>
     <w:p>
@@ -570,6 +585,24 @@
       <w:r>
         <w:rPr/>
         <w:fldChar w:fldCharType="end"/>
+      </w:r>
+    </w:p>
+    <w:p>
+      <w:pPr>
+        <w:pStyle w:val="Heading1"/>
+        <w:numPr>
+          <w:ilvl w:val="0"/>
+          <w:numId w:val="0"/>
+        </w:numPr>
+        <w:ind w:left="0" w:right="0" w:hanging="0"/>
+        <w:jc w:val="center"/>
+        <w:rPr/>
+      </w:pPr>
+      <w:r>
+        <w:rPr/>
+      </w:r>
+      <w:r>
+        <w:br w:type="page"/>
       </w:r>
     </w:p>
     <w:p>
@@ -1488,9 +1521,9 @@
       <w:tblGrid>
         <w:gridCol w:w="1560"/>
         <w:gridCol w:w="2142"/>
-        <w:gridCol w:w="1357"/>
+        <w:gridCol w:w="1358"/>
         <w:gridCol w:w="990"/>
-        <w:gridCol w:w="2223"/>
+        <w:gridCol w:w="2222"/>
         <w:gridCol w:w="1933"/>
       </w:tblGrid>
       <w:tr>
@@ -1563,7 +1596,7 @@
         </w:tc>
         <w:tc>
           <w:tcPr>
-            <w:tcW w:w="1357" w:type="dxa"/>
+            <w:tcW w:w="1358" w:type="dxa"/>
             <w:tcBorders>
               <w:top w:val="single" w:sz="4" w:space="0" w:color="000000"/>
               <w:left w:val="single" w:sz="4" w:space="0" w:color="000000"/>
@@ -1629,7 +1662,7 @@
         </w:tc>
         <w:tc>
           <w:tcPr>
-            <w:tcW w:w="2223" w:type="dxa"/>
+            <w:tcW w:w="2222" w:type="dxa"/>
             <w:tcBorders>
               <w:top w:val="single" w:sz="4" w:space="0" w:color="000000"/>
               <w:left w:val="single" w:sz="4" w:space="0" w:color="000000"/>
@@ -1765,7 +1798,7 @@
         </w:tc>
         <w:tc>
           <w:tcPr>
-            <w:tcW w:w="1357" w:type="dxa"/>
+            <w:tcW w:w="1358" w:type="dxa"/>
             <w:tcBorders>
               <w:top w:val="single" w:sz="4" w:space="0" w:color="000000"/>
               <w:left w:val="single" w:sz="4" w:space="0" w:color="000000"/>
@@ -1825,7 +1858,7 @@
         </w:tc>
         <w:tc>
           <w:tcPr>
-            <w:tcW w:w="2223" w:type="dxa"/>
+            <w:tcW w:w="2222" w:type="dxa"/>
             <w:tcBorders>
               <w:top w:val="single" w:sz="4" w:space="0" w:color="000000"/>
               <w:left w:val="single" w:sz="4" w:space="0" w:color="000000"/>
@@ -2825,7 +2858,12 @@
         </w:rPr>
       </w:pPr>
       <w:r>
-        <w:rPr/>
+        <w:rPr>
+          <w:rFonts w:eastAsia="Arial"/>
+          <w:b/>
+          <w:bCs/>
+          <w:lang w:val="es-MX"/>
+        </w:rPr>
       </w:r>
     </w:p>
     <w:p>
@@ -2865,7 +2903,12 @@
         </w:rPr>
       </w:pPr>
       <w:r>
-        <w:rPr/>
+        <w:rPr>
+          <w:rFonts w:eastAsia="Arial"/>
+          <w:b/>
+          <w:bCs/>
+          <w:lang w:val="es-MX"/>
+        </w:rPr>
       </w:r>
     </w:p>
     <w:p>
@@ -2957,9 +3000,9 @@
       <w:tblGrid>
         <w:gridCol w:w="1560"/>
         <w:gridCol w:w="2142"/>
-        <w:gridCol w:w="1357"/>
+        <w:gridCol w:w="1358"/>
         <w:gridCol w:w="990"/>
-        <w:gridCol w:w="2223"/>
+        <w:gridCol w:w="2222"/>
         <w:gridCol w:w="1933"/>
       </w:tblGrid>
       <w:tr>
@@ -3032,7 +3075,7 @@
         </w:tc>
         <w:tc>
           <w:tcPr>
-            <w:tcW w:w="1357" w:type="dxa"/>
+            <w:tcW w:w="1358" w:type="dxa"/>
             <w:tcBorders>
               <w:top w:val="single" w:sz="4" w:space="0" w:color="000000"/>
               <w:left w:val="single" w:sz="4" w:space="0" w:color="000000"/>
@@ -3098,7 +3141,7 @@
         </w:tc>
         <w:tc>
           <w:tcPr>
-            <w:tcW w:w="2223" w:type="dxa"/>
+            <w:tcW w:w="2222" w:type="dxa"/>
             <w:tcBorders>
               <w:top w:val="single" w:sz="4" w:space="0" w:color="000000"/>
               <w:left w:val="single" w:sz="4" w:space="0" w:color="000000"/>
@@ -3234,7 +3277,7 @@
         </w:tc>
         <w:tc>
           <w:tcPr>
-            <w:tcW w:w="1357" w:type="dxa"/>
+            <w:tcW w:w="1358" w:type="dxa"/>
             <w:tcBorders>
               <w:top w:val="single" w:sz="4" w:space="0" w:color="000000"/>
               <w:left w:val="single" w:sz="4" w:space="0" w:color="000000"/>
@@ -3294,7 +3337,7 @@
         </w:tc>
         <w:tc>
           <w:tcPr>
-            <w:tcW w:w="2223" w:type="dxa"/>
+            <w:tcW w:w="2222" w:type="dxa"/>
             <w:tcBorders>
               <w:top w:val="single" w:sz="4" w:space="0" w:color="000000"/>
               <w:left w:val="single" w:sz="4" w:space="0" w:color="000000"/>
@@ -4416,15 +4459,15 @@
         </w:tblBorders>
         <w:tblCellMar>
           <w:top w:w="55" w:type="dxa"/>
-          <w:left w:w="53" w:type="dxa"/>
+          <w:left w:w="52" w:type="dxa"/>
           <w:bottom w:w="55" w:type="dxa"/>
           <w:right w:w="55" w:type="dxa"/>
         </w:tblCellMar>
       </w:tblPr>
       <w:tblGrid>
         <w:gridCol w:w="952"/>
-        <w:gridCol w:w="1270"/>
-        <w:gridCol w:w="1255"/>
+        <w:gridCol w:w="1269"/>
+        <w:gridCol w:w="1256"/>
         <w:gridCol w:w="6728"/>
       </w:tblGrid>
       <w:tr>
@@ -4461,7 +4504,7 @@
         </w:tc>
         <w:tc>
           <w:tcPr>
-            <w:tcW w:w="1270" w:type="dxa"/>
+            <w:tcW w:w="1269" w:type="dxa"/>
             <w:tcBorders>
               <w:top w:val="single" w:sz="2" w:space="0" w:color="000000"/>
               <w:left w:val="single" w:sz="2" w:space="0" w:color="000000"/>
@@ -4491,7 +4534,7 @@
         </w:tc>
         <w:tc>
           <w:tcPr>
-            <w:tcW w:w="1255" w:type="dxa"/>
+            <w:tcW w:w="1256" w:type="dxa"/>
             <w:tcBorders>
               <w:top w:val="single" w:sz="2" w:space="0" w:color="000000"/>
               <w:left w:val="single" w:sz="2" w:space="0" w:color="000000"/>
@@ -4579,7 +4622,7 @@
         </w:tc>
         <w:tc>
           <w:tcPr>
-            <w:tcW w:w="1270" w:type="dxa"/>
+            <w:tcW w:w="1269" w:type="dxa"/>
             <w:tcBorders>
               <w:top w:val="single" w:sz="2" w:space="0" w:color="000000"/>
               <w:left w:val="single" w:sz="2" w:space="0" w:color="000000"/>
@@ -4602,7 +4645,7 @@
         </w:tc>
         <w:tc>
           <w:tcPr>
-            <w:tcW w:w="1255" w:type="dxa"/>
+            <w:tcW w:w="1256" w:type="dxa"/>
             <w:tcBorders>
               <w:top w:val="single" w:sz="2" w:space="0" w:color="000000"/>
               <w:left w:val="single" w:sz="2" w:space="0" w:color="000000"/>
@@ -4677,7 +4720,7 @@
         </w:tc>
         <w:tc>
           <w:tcPr>
-            <w:tcW w:w="1270" w:type="dxa"/>
+            <w:tcW w:w="1269" w:type="dxa"/>
             <w:tcBorders>
               <w:top w:val="single" w:sz="2" w:space="0" w:color="000000"/>
               <w:left w:val="single" w:sz="2" w:space="0" w:color="000000"/>
@@ -4699,7 +4742,7 @@
         </w:tc>
         <w:tc>
           <w:tcPr>
-            <w:tcW w:w="1255" w:type="dxa"/>
+            <w:tcW w:w="1256" w:type="dxa"/>
             <w:tcBorders>
               <w:top w:val="single" w:sz="2" w:space="0" w:color="000000"/>
               <w:left w:val="single" w:sz="2" w:space="0" w:color="000000"/>
@@ -4772,7 +4815,7 @@
         </w:tc>
         <w:tc>
           <w:tcPr>
-            <w:tcW w:w="1270" w:type="dxa"/>
+            <w:tcW w:w="1269" w:type="dxa"/>
             <w:tcBorders>
               <w:top w:val="single" w:sz="2" w:space="0" w:color="000000"/>
               <w:left w:val="single" w:sz="2" w:space="0" w:color="000000"/>
@@ -4794,7 +4837,7 @@
         </w:tc>
         <w:tc>
           <w:tcPr>
-            <w:tcW w:w="1255" w:type="dxa"/>
+            <w:tcW w:w="1256" w:type="dxa"/>
             <w:tcBorders>
               <w:top w:val="single" w:sz="2" w:space="0" w:color="000000"/>
               <w:left w:val="single" w:sz="2" w:space="0" w:color="000000"/>
@@ -4867,7 +4910,7 @@
         </w:tc>
         <w:tc>
           <w:tcPr>
-            <w:tcW w:w="1270" w:type="dxa"/>
+            <w:tcW w:w="1269" w:type="dxa"/>
             <w:tcBorders>
               <w:top w:val="single" w:sz="2" w:space="0" w:color="000000"/>
               <w:left w:val="single" w:sz="2" w:space="0" w:color="000000"/>
@@ -4889,7 +4932,7 @@
         </w:tc>
         <w:tc>
           <w:tcPr>
-            <w:tcW w:w="1255" w:type="dxa"/>
+            <w:tcW w:w="1256" w:type="dxa"/>
             <w:tcBorders>
               <w:top w:val="single" w:sz="2" w:space="0" w:color="000000"/>
               <w:left w:val="single" w:sz="2" w:space="0" w:color="000000"/>
@@ -5050,9 +5093,9 @@
       <w:tblGrid>
         <w:gridCol w:w="1560"/>
         <w:gridCol w:w="2142"/>
-        <w:gridCol w:w="1357"/>
+        <w:gridCol w:w="1358"/>
         <w:gridCol w:w="990"/>
-        <w:gridCol w:w="2223"/>
+        <w:gridCol w:w="2222"/>
         <w:gridCol w:w="1933"/>
       </w:tblGrid>
       <w:tr>
@@ -5125,7 +5168,7 @@
         </w:tc>
         <w:tc>
           <w:tcPr>
-            <w:tcW w:w="1357" w:type="dxa"/>
+            <w:tcW w:w="1358" w:type="dxa"/>
             <w:tcBorders>
               <w:top w:val="single" w:sz="4" w:space="0" w:color="000000"/>
               <w:left w:val="single" w:sz="4" w:space="0" w:color="000000"/>
@@ -5191,7 +5234,7 @@
         </w:tc>
         <w:tc>
           <w:tcPr>
-            <w:tcW w:w="2223" w:type="dxa"/>
+            <w:tcW w:w="2222" w:type="dxa"/>
             <w:tcBorders>
               <w:top w:val="single" w:sz="4" w:space="0" w:color="000000"/>
               <w:left w:val="single" w:sz="4" w:space="0" w:color="000000"/>
@@ -5327,7 +5370,7 @@
         </w:tc>
         <w:tc>
           <w:tcPr>
-            <w:tcW w:w="1357" w:type="dxa"/>
+            <w:tcW w:w="1358" w:type="dxa"/>
             <w:tcBorders>
               <w:top w:val="single" w:sz="4" w:space="0" w:color="000000"/>
               <w:left w:val="single" w:sz="4" w:space="0" w:color="000000"/>
@@ -5387,7 +5430,7 @@
         </w:tc>
         <w:tc>
           <w:tcPr>
-            <w:tcW w:w="2223" w:type="dxa"/>
+            <w:tcW w:w="2222" w:type="dxa"/>
             <w:tcBorders>
               <w:top w:val="single" w:sz="4" w:space="0" w:color="000000"/>
               <w:left w:val="single" w:sz="4" w:space="0" w:color="000000"/>
@@ -6225,7 +6268,7 @@
       </w:tblBorders>
       <w:tblCellMar>
         <w:top w:w="55" w:type="dxa"/>
-        <w:left w:w="53" w:type="dxa"/>
+        <w:left w:w="52" w:type="dxa"/>
         <w:bottom w:w="55" w:type="dxa"/>
         <w:right w:w="55" w:type="dxa"/>
       </w:tblCellMar>
@@ -6279,7 +6322,7 @@
             <w:rPr>
               <w:highlight w:val="white"/>
             </w:rPr>
-            <w:t>8</w:t>
+            <w:t>9</w:t>
           </w:r>
           <w:r>
             <w:rPr>
@@ -6355,7 +6398,7 @@
       </w:tblBorders>
       <w:tblCellMar>
         <w:top w:w="55" w:type="dxa"/>
-        <w:left w:w="53" w:type="dxa"/>
+        <w:left w:w="52" w:type="dxa"/>
         <w:bottom w:w="55" w:type="dxa"/>
         <w:right w:w="55" w:type="dxa"/>
       </w:tblCellMar>
@@ -6485,7 +6528,7 @@
       </w:tblBorders>
       <w:tblCellMar>
         <w:top w:w="55" w:type="dxa"/>
-        <w:left w:w="53" w:type="dxa"/>
+        <w:left w:w="52" w:type="dxa"/>
         <w:bottom w:w="55" w:type="dxa"/>
         <w:right w:w="55" w:type="dxa"/>
       </w:tblCellMar>
@@ -6627,14 +6670,14 @@
       </w:tblCellMar>
     </w:tblPr>
     <w:tblGrid>
-      <w:gridCol w:w="1025"/>
-      <w:gridCol w:w="9111"/>
+      <w:gridCol w:w="1024"/>
+      <w:gridCol w:w="9112"/>
     </w:tblGrid>
     <w:tr>
       <w:trPr/>
       <w:tc>
         <w:tcPr>
-          <w:tcW w:w="1025" w:type="dxa"/>
+          <w:tcW w:w="1024" w:type="dxa"/>
           <w:tcBorders>
             <w:top w:val="thinThickSmallGap" w:sz="24" w:space="0" w:color="000000"/>
             <w:bottom w:val="thinThickSmallGap" w:sz="24" w:space="0" w:color="000000"/>
@@ -6705,7 +6748,7 @@
       </w:tc>
       <w:tc>
         <w:tcPr>
-          <w:tcW w:w="9111" w:type="dxa"/>
+          <w:tcW w:w="9112" w:type="dxa"/>
           <w:tcBorders>
             <w:top w:val="thinThickSmallGap" w:sz="24" w:space="0" w:color="000000"/>
             <w:bottom w:val="thinThickSmallGap" w:sz="24" w:space="0" w:color="000000"/>
@@ -6819,14 +6862,14 @@
       </w:tblCellMar>
     </w:tblPr>
     <w:tblGrid>
-      <w:gridCol w:w="1025"/>
-      <w:gridCol w:w="9111"/>
+      <w:gridCol w:w="1024"/>
+      <w:gridCol w:w="9112"/>
     </w:tblGrid>
     <w:tr>
       <w:trPr/>
       <w:tc>
         <w:tcPr>
-          <w:tcW w:w="1025" w:type="dxa"/>
+          <w:tcW w:w="1024" w:type="dxa"/>
           <w:tcBorders>
             <w:top w:val="thinThickSmallGap" w:sz="24" w:space="0" w:color="000000"/>
             <w:bottom w:val="thinThickSmallGap" w:sz="24" w:space="0" w:color="000000"/>
@@ -6897,7 +6940,7 @@
       </w:tc>
       <w:tc>
         <w:tcPr>
-          <w:tcW w:w="9111" w:type="dxa"/>
+          <w:tcW w:w="9112" w:type="dxa"/>
           <w:tcBorders>
             <w:top w:val="thinThickSmallGap" w:sz="24" w:space="0" w:color="000000"/>
             <w:bottom w:val="thinThickSmallGap" w:sz="24" w:space="0" w:color="000000"/>
@@ -7011,14 +7054,14 @@
       </w:tblCellMar>
     </w:tblPr>
     <w:tblGrid>
-      <w:gridCol w:w="1025"/>
-      <w:gridCol w:w="9111"/>
+      <w:gridCol w:w="1024"/>
+      <w:gridCol w:w="9112"/>
     </w:tblGrid>
     <w:tr>
       <w:trPr/>
       <w:tc>
         <w:tcPr>
-          <w:tcW w:w="1025" w:type="dxa"/>
+          <w:tcW w:w="1024" w:type="dxa"/>
           <w:tcBorders>
             <w:top w:val="thinThickSmallGap" w:sz="24" w:space="0" w:color="000000"/>
             <w:bottom w:val="thinThickSmallGap" w:sz="24" w:space="0" w:color="000000"/>
@@ -7089,7 +7132,7 @@
       </w:tc>
       <w:tc>
         <w:tcPr>
-          <w:tcW w:w="9111" w:type="dxa"/>
+          <w:tcW w:w="9112" w:type="dxa"/>
           <w:tcBorders>
             <w:top w:val="thinThickSmallGap" w:sz="24" w:space="0" w:color="000000"/>
             <w:bottom w:val="thinThickSmallGap" w:sz="24" w:space="0" w:color="000000"/>
@@ -8303,6 +8346,7 @@
       <w:rPr>
         <w:rFonts w:ascii="Liberation Serif" w:hAnsi="Liberation Serif" w:eastAsia="Noto Sans CJK SC Regular" w:cs="FreeSans"/>
         <w:kern w:val="2"/>
+        <w:sz w:val="20"/>
         <w:szCs w:val="24"/>
         <w:lang w:val="es-AR" w:eastAsia="zh-CN" w:bidi="hi-IN"/>
       </w:rPr>
@@ -8316,7 +8360,7 @@
     <w:qFormat/>
     <w:pPr>
       <w:widowControl/>
-      <w:overflowPunct w:val="false"/>
+      <w:overflowPunct w:val="true"/>
       <w:bidi w:val="0"/>
       <w:jc w:val="left"/>
     </w:pPr>
@@ -8550,6 +8594,134 @@
       <w:rFonts w:cs="OpenSymbol"/>
     </w:rPr>
   </w:style>
+  <w:style w:type="character" w:styleId="ListLabel19">
+    <w:name w:val="ListLabel 19"/>
+    <w:qFormat/>
+    <w:rPr>
+      <w:rFonts w:cs="Symbol"/>
+    </w:rPr>
+  </w:style>
+  <w:style w:type="character" w:styleId="ListLabel20">
+    <w:name w:val="ListLabel 20"/>
+    <w:qFormat/>
+    <w:rPr>
+      <w:rFonts w:cs="Courier New"/>
+    </w:rPr>
+  </w:style>
+  <w:style w:type="character" w:styleId="ListLabel21">
+    <w:name w:val="ListLabel 21"/>
+    <w:qFormat/>
+    <w:rPr>
+      <w:rFonts w:cs="Wingdings"/>
+    </w:rPr>
+  </w:style>
+  <w:style w:type="character" w:styleId="ListLabel22">
+    <w:name w:val="ListLabel 22"/>
+    <w:qFormat/>
+    <w:rPr>
+      <w:rFonts w:cs="Symbol"/>
+    </w:rPr>
+  </w:style>
+  <w:style w:type="character" w:styleId="ListLabel23">
+    <w:name w:val="ListLabel 23"/>
+    <w:qFormat/>
+    <w:rPr>
+      <w:rFonts w:cs="Courier New"/>
+    </w:rPr>
+  </w:style>
+  <w:style w:type="character" w:styleId="ListLabel24">
+    <w:name w:val="ListLabel 24"/>
+    <w:qFormat/>
+    <w:rPr>
+      <w:rFonts w:cs="Wingdings"/>
+    </w:rPr>
+  </w:style>
+  <w:style w:type="character" w:styleId="ListLabel25">
+    <w:name w:val="ListLabel 25"/>
+    <w:qFormat/>
+    <w:rPr>
+      <w:rFonts w:cs="Symbol"/>
+    </w:rPr>
+  </w:style>
+  <w:style w:type="character" w:styleId="ListLabel26">
+    <w:name w:val="ListLabel 26"/>
+    <w:qFormat/>
+    <w:rPr>
+      <w:rFonts w:cs="Courier New"/>
+    </w:rPr>
+  </w:style>
+  <w:style w:type="character" w:styleId="ListLabel27">
+    <w:name w:val="ListLabel 27"/>
+    <w:qFormat/>
+    <w:rPr>
+      <w:rFonts w:cs="Wingdings"/>
+    </w:rPr>
+  </w:style>
+  <w:style w:type="character" w:styleId="ListLabel28">
+    <w:name w:val="ListLabel 28"/>
+    <w:qFormat/>
+    <w:rPr>
+      <w:rFonts w:cs="OpenSymbol"/>
+      <w:b/>
+      <w:sz w:val="40"/>
+    </w:rPr>
+  </w:style>
+  <w:style w:type="character" w:styleId="ListLabel29">
+    <w:name w:val="ListLabel 29"/>
+    <w:qFormat/>
+    <w:rPr>
+      <w:rFonts w:cs="OpenSymbol"/>
+    </w:rPr>
+  </w:style>
+  <w:style w:type="character" w:styleId="ListLabel30">
+    <w:name w:val="ListLabel 30"/>
+    <w:qFormat/>
+    <w:rPr>
+      <w:rFonts w:cs="OpenSymbol"/>
+    </w:rPr>
+  </w:style>
+  <w:style w:type="character" w:styleId="ListLabel31">
+    <w:name w:val="ListLabel 31"/>
+    <w:qFormat/>
+    <w:rPr>
+      <w:rFonts w:cs="OpenSymbol"/>
+    </w:rPr>
+  </w:style>
+  <w:style w:type="character" w:styleId="ListLabel32">
+    <w:name w:val="ListLabel 32"/>
+    <w:qFormat/>
+    <w:rPr>
+      <w:rFonts w:cs="OpenSymbol"/>
+    </w:rPr>
+  </w:style>
+  <w:style w:type="character" w:styleId="ListLabel33">
+    <w:name w:val="ListLabel 33"/>
+    <w:qFormat/>
+    <w:rPr>
+      <w:rFonts w:cs="OpenSymbol"/>
+    </w:rPr>
+  </w:style>
+  <w:style w:type="character" w:styleId="ListLabel34">
+    <w:name w:val="ListLabel 34"/>
+    <w:qFormat/>
+    <w:rPr>
+      <w:rFonts w:cs="OpenSymbol"/>
+    </w:rPr>
+  </w:style>
+  <w:style w:type="character" w:styleId="ListLabel35">
+    <w:name w:val="ListLabel 35"/>
+    <w:qFormat/>
+    <w:rPr>
+      <w:rFonts w:cs="OpenSymbol"/>
+    </w:rPr>
+  </w:style>
+  <w:style w:type="character" w:styleId="ListLabel36">
+    <w:name w:val="ListLabel 36"/>
+    <w:qFormat/>
+    <w:rPr>
+      <w:rFonts w:cs="OpenSymbol"/>
+    </w:rPr>
+  </w:style>
   <w:style w:type="paragraph" w:styleId="Heading">
     <w:name w:val="Heading"/>
     <w:basedOn w:val="Normal"/>
@@ -8715,7 +8887,7 @@
     <w:qFormat/>
     <w:pPr>
       <w:widowControl/>
-      <w:overflowPunct w:val="false"/>
+      <w:overflowPunct w:val="true"/>
       <w:bidi w:val="0"/>
       <w:spacing w:lineRule="auto" w:line="240" w:before="0" w:after="0"/>
       <w:jc w:val="left"/>

</xml_diff>